<commit_message>
Step 3 : env.dart, internet access
</commit_message>
<xml_diff>
--- a/Rapport_flutter.docx
+++ b/Rapport_flutter.docx
@@ -92,8 +92,13 @@
         <w:t>Flutter fait partie des solutions permettant le développement d’applica</w:t>
       </w:r>
       <w:r>
-        <w:t>tions mobiles. Flutter permet de réaliser des applications cross-plateformes, elles seront donc compatibles avec les appareils sous IOS et Android</w:t>
-      </w:r>
+        <w:t xml:space="preserve">tions mobiles. Flutter permet de réaliser des applications cross-plateformes, elles seront donc compatibles avec les appareils sous IOS et </w:t>
+      </w:r>
+      <w:proofErr w:type="spellStart"/>
+      <w:r>
+        <w:t>Android</w:t>
+      </w:r>
+      <w:proofErr w:type="spellEnd"/>
       <w:r>
         <w:t>.</w:t>
       </w:r>
@@ -128,10 +133,26 @@
         <w:t xml:space="preserve">l’apprentissage d’un langage </w:t>
       </w:r>
       <w:r>
-        <w:t>comme D</w:t>
-      </w:r>
-      <w:r>
-        <w:t>art (langage ayant du mal à se démarquer) peut être une perte de temps, face à l’utilisation de solutions comme les PWA, qui nécessitent seulement de maîtriser HTML/CSS et javascript.</w:t>
+        <w:t xml:space="preserve">comme </w:t>
+      </w:r>
+      <w:proofErr w:type="spellStart"/>
+      <w:r>
+        <w:t>D</w:t>
+      </w:r>
+      <w:r>
+        <w:t>art</w:t>
+      </w:r>
+      <w:proofErr w:type="spellEnd"/>
+      <w:r>
+        <w:t xml:space="preserve"> (langage ayant du mal à se démarquer) peut être une perte de temps, face à l’utilisation de solutions comme les PWA, qui nécessitent seulement de maîtriser HTML/CSS et </w:t>
+      </w:r>
+      <w:proofErr w:type="spellStart"/>
+      <w:r>
+        <w:t>javascript</w:t>
+      </w:r>
+      <w:proofErr w:type="spellEnd"/>
+      <w:r>
+        <w:t>.</w:t>
       </w:r>
     </w:p>
     <w:p>
@@ -146,7 +167,15 @@
         <w:t xml:space="preserve"> Flutter, qui permettent d’accéder plus simplement aux différents capteurs et outils systèmes du</w:t>
       </w:r>
       <w:r>
-        <w:t xml:space="preserve"> mobile. Néanmoins, React native permet lui aussi d</w:t>
+        <w:t xml:space="preserve"> mobile. Néanmoins, </w:t>
+      </w:r>
+      <w:proofErr w:type="spellStart"/>
+      <w:r>
+        <w:t>React</w:t>
+      </w:r>
+      <w:proofErr w:type="spellEnd"/>
+      <w:r>
+        <w:t xml:space="preserve"> native permet lui aussi d</w:t>
       </w:r>
       <w:r>
         <w:t>e réaliser des applications hybrides</w:t>
@@ -166,7 +195,92 @@
         <w:tab/>
       </w:r>
       <w:r>
-        <w:t>Le nombre d’entreprises utilisant Flutter est en déclin constant à cause du manque de développeur Dart ainsi qu’à l’instabilité du sdk de Dart, il suffit de voir les milliers de tickets ouverts sur son github pour s’en rendre compte.</w:t>
+        <w:t xml:space="preserve">Le nombre d’entreprises utilisant Flutter est en déclin constant à cause du manque de </w:t>
+      </w:r>
+      <w:proofErr w:type="gramStart"/>
+      <w:r>
+        <w:t>développeur</w:t>
+      </w:r>
+      <w:proofErr w:type="gramEnd"/>
+      <w:r>
+        <w:t xml:space="preserve"> </w:t>
+      </w:r>
+      <w:proofErr w:type="spellStart"/>
+      <w:r>
+        <w:t>Dart</w:t>
+      </w:r>
+      <w:proofErr w:type="spellEnd"/>
+      <w:r>
+        <w:t xml:space="preserve"> ainsi qu’à l’instabilité du </w:t>
+      </w:r>
+      <w:proofErr w:type="spellStart"/>
+      <w:r>
+        <w:t>sdk</w:t>
+      </w:r>
+      <w:proofErr w:type="spellEnd"/>
+      <w:r>
+        <w:t xml:space="preserve"> de </w:t>
+      </w:r>
+      <w:proofErr w:type="spellStart"/>
+      <w:r>
+        <w:t>Dart</w:t>
+      </w:r>
+      <w:proofErr w:type="spellEnd"/>
+      <w:r>
+        <w:t xml:space="preserve">, il suffit de voir les milliers de tickets ouverts sur son </w:t>
+      </w:r>
+      <w:proofErr w:type="spellStart"/>
+      <w:r>
+        <w:t>github</w:t>
+      </w:r>
+      <w:proofErr w:type="spellEnd"/>
+      <w:r>
+        <w:t xml:space="preserve"> pour s’en rendre compte.</w:t>
+      </w:r>
+      <w:r>
+        <w:t xml:space="preserve"> </w:t>
+      </w:r>
+    </w:p>
+    <w:p>
+      <w:r>
+        <w:tab/>
+        <w:t xml:space="preserve">A mon humble avis, </w:t>
+      </w:r>
+      <w:proofErr w:type="spellStart"/>
+      <w:r>
+        <w:t>React</w:t>
+      </w:r>
+      <w:proofErr w:type="spellEnd"/>
+      <w:r>
+        <w:t xml:space="preserve"> Native a pris le dessus s</w:t>
+      </w:r>
+      <w:r>
+        <w:t>ur Flutter sur tous les niveaux tout d’abord</w:t>
+      </w:r>
+      <w:r>
+        <w:t xml:space="preserve"> par l’utilisation de </w:t>
+      </w:r>
+      <w:proofErr w:type="spellStart"/>
+      <w:r>
+        <w:t>Javascript</w:t>
+      </w:r>
+      <w:proofErr w:type="spellEnd"/>
+      <w:r>
+        <w:t xml:space="preserve"> qui est </w:t>
+      </w:r>
+      <w:r>
+        <w:t xml:space="preserve">un langage plus commun que </w:t>
+      </w:r>
+      <w:proofErr w:type="spellStart"/>
+      <w:r>
+        <w:t>Dart</w:t>
+      </w:r>
+      <w:proofErr w:type="spellEnd"/>
+      <w:r>
+        <w:t xml:space="preserve">, puis </w:t>
+      </w:r>
+      <w:r>
+        <w:t>par sa communauté en expansion constante.</w:t>
       </w:r>
     </w:p>
     <w:p>

</xml_diff>

<commit_message>
Avancée dans la gestion controllers/vue et querry au back
</commit_message>
<xml_diff>
--- a/Rapport_flutter.docx
+++ b/Rapport_flutter.docx
@@ -87,6 +87,9 @@
       </w:r>
     </w:p>
     <w:p>
+      <w:pPr>
+        <w:jc w:val="both"/>
+      </w:pPr>
       <w:r>
         <w:tab/>
         <w:t>Flutter fait partie des solutions permettant le développement d’applica</w:t>
@@ -120,6 +123,9 @@
       </w:r>
     </w:p>
     <w:p>
+      <w:pPr>
+        <w:jc w:val="both"/>
+      </w:pPr>
       <w:r>
         <w:rPr>
           <w:b/>
@@ -156,6 +162,9 @@
       </w:r>
     </w:p>
     <w:p>
+      <w:pPr>
+        <w:jc w:val="both"/>
+      </w:pPr>
       <w:r>
         <w:tab/>
         <w:t>Cependant, les PWA ne sont pas aussi bas-niveau que les application</w:t>
@@ -191,6 +200,9 @@
       </w:r>
     </w:p>
     <w:p>
+      <w:pPr>
+        <w:jc w:val="both"/>
+      </w:pPr>
       <w:r>
         <w:tab/>
       </w:r>
@@ -242,6 +254,9 @@
       </w:r>
     </w:p>
     <w:p>
+      <w:pPr>
+        <w:jc w:val="both"/>
+      </w:pPr>
       <w:r>
         <w:tab/>
         <w:t xml:space="preserve">A mon humble avis, </w:t>
@@ -282,8 +297,14 @@
       <w:r>
         <w:t>par sa communauté en expansion constante.</w:t>
       </w:r>
-    </w:p>
-    <w:p>
+      <w:r>
+        <w:t xml:space="preserve"> Le choix de Flutter pour un nouveau projet d’une entreprise se justifie donc de moins en moins.</w:t>
+      </w:r>
+    </w:p>
+    <w:p>
+      <w:pPr>
+        <w:jc w:val="both"/>
+      </w:pPr>
       <w:r>
         <w:t xml:space="preserve"> </w:t>
       </w:r>

</xml_diff>